<commit_message>
header styling almost done. added a punchlist in a temp folder and ignored it
</commit_message>
<xml_diff>
--- a/public/graphics.docx
+++ b/public/graphics.docx
@@ -43,9 +43,7 @@
                         <a:noFill/>
                         <a:ln w="12700" cmpd="sng">
                           <a:solidFill>
-                            <a:schemeClr val="accent1">
-                              <a:shade val="50000"/>
-                            </a:schemeClr>
+                            <a:srgbClr val="C2185B"/>
                           </a:solidFill>
                           <a:prstDash val="solid"/>
                         </a:ln>
@@ -77,9 +75,9 @@
           </mc:Choice>
           <mc:Fallback>
             <w:pict>
-              <v:roundrect id="_x0000_s1026" o:spid="_x0000_s1026" o:spt="2" style="position:absolute;left:0pt;margin-left:-25.45pt;margin-top:24.7pt;height:145.65pt;width:495.65pt;z-index:251661312;v-text-anchor:middle;mso-width-relative:page;mso-height-relative:page;" filled="f" stroked="t" coordsize="21600,21600" arcsize="0.166666666666667" o:gfxdata="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">
+              <v:roundrect id="_x0000_s1026" o:spid="_x0000_s1026" o:spt="2" style="position:absolute;left:0pt;margin-left:-25.45pt;margin-top:24.7pt;height:145.65pt;width:495.65pt;z-index:251661312;v-text-anchor:middle;mso-width-relative:page;mso-height-relative:page;" filled="f" stroked="t" coordsize="21600,21600" arcsize="0.166666666666667" o:gfxdata="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">
                 <v:fill on="f" focussize="0,0"/>
-                <v:stroke weight="1pt" color="#41719C [3204]" miterlimit="8" joinstyle="miter"/>
+                <v:stroke weight="1pt" color="#C2185B [3204]" miterlimit="8" joinstyle="miter"/>
                 <v:imagedata o:title=""/>
                 <o:lock v:ext="edit" aspectratio="f"/>
               </v:roundrect>
@@ -87,6 +85,22 @@
           </mc:Fallback>
         </mc:AlternateContent>
       </w:r>
+    </w:p>
+    <w:p>
+      <w:pPr>
+        <w:rPr>
+          <w:sz w:val="20"/>
+        </w:rPr>
+      </w:pPr>
+    </w:p>
+    <w:p>
+      <w:pPr>
+        <w:rPr>
+          <w:sz w:val="20"/>
+        </w:rPr>
+      </w:pPr>
+      <w:bookmarkStart w:id="0" w:name="_GoBack"/>
+      <w:bookmarkEnd w:id="0"/>
       <w:r>
         <w:rPr>
           <w:sz w:val="20"/>
@@ -97,13 +111,13 @@
               <wp:anchor distT="0" distB="0" distL="114300" distR="114300" simplePos="0" relativeHeight="251660288" behindDoc="0" locked="0" layoutInCell="1" allowOverlap="1">
                 <wp:simplePos x="0" y="0"/>
                 <wp:positionH relativeFrom="column">
-                  <wp:posOffset>2382520</wp:posOffset>
+                  <wp:posOffset>1281430</wp:posOffset>
                 </wp:positionH>
                 <wp:positionV relativeFrom="paragraph">
-                  <wp:posOffset>700405</wp:posOffset>
+                  <wp:posOffset>118745</wp:posOffset>
                 </wp:positionV>
-                <wp:extent cx="4069715" cy="2691130"/>
-                <wp:effectExtent l="0" t="0" r="6985" b="13970"/>
+                <wp:extent cx="4646930" cy="2691130"/>
+                <wp:effectExtent l="0" t="0" r="1270" b="13970"/>
                 <wp:wrapNone/>
                 <wp:docPr id="3" name="Text Box 3"/>
                 <wp:cNvGraphicFramePr/>
@@ -114,17 +128,24 @@
                       <wps:spPr>
                         <a:xfrm>
                           <a:off x="3828415" y="1614805"/>
-                          <a:ext cx="4069715" cy="2691130"/>
+                          <a:ext cx="4646930" cy="2691130"/>
                         </a:xfrm>
                         <a:prstGeom prst="rect">
                           <a:avLst/>
                         </a:prstGeom>
-                        <a:solidFill>
-                          <a:schemeClr val="lt1"/>
-                        </a:solidFill>
+                        <a:noFill/>
                         <a:ln w="6350">
                           <a:noFill/>
                         </a:ln>
+                        <a:extLst>
+                          <a:ext uri="{909E8E84-426E-40DD-AFC4-6F175D3DCCD1}">
+                            <a14:hiddenFill xmlns:a14="http://schemas.microsoft.com/office/drawing/2010/main">
+                              <a:solidFill>
+                                <a:schemeClr val="lt1"/>
+                              </a:solidFill>
+                            </a14:hiddenFill>
+                          </a:ext>
+                        </a:extLst>
                       </wps:spPr>
                       <wps:style>
                         <a:lnRef idx="0">
@@ -146,17 +167,18 @@
                             <w:pPr>
                               <w:rPr>
                                 <w:rFonts w:hint="default" w:ascii="Lemonada" w:hAnsi="Lemonada" w:cs="Lemonada"/>
-                                <w:sz w:val="96"/>
-                                <w:szCs w:val="96"/>
+                                <w:color w:val="C2185B"/>
+                                <w:sz w:val="120"/>
+                                <w:szCs w:val="120"/>
                                 <w:lang w:val="en-US"/>
                               </w:rPr>
                             </w:pPr>
                             <w:r>
                               <w:rPr>
                                 <w:rFonts w:hint="default" w:ascii="Lemonada" w:hAnsi="Lemonada" w:cs="Lemonada"/>
-                                <w:color w:val="5B9BD5"/>
-                                <w:sz w:val="96"/>
-                                <w:szCs w:val="96"/>
+                                <w:color w:val="C2185B"/>
+                                <w:sz w:val="120"/>
+                                <w:szCs w:val="120"/>
                                 <w:lang w:val="en-US"/>
                               </w:rPr>
                               <w:t>NewTube</w:t>
@@ -175,8 +197,8 @@
           </mc:Choice>
           <mc:Fallback>
             <w:pict>
-              <v:shape id="_x0000_s1026" o:spid="_x0000_s1026" o:spt="202" type="#_x0000_t202" style="position:absolute;left:0pt;margin-left:187.6pt;margin-top:55.15pt;height:211.9pt;width:320.45pt;z-index:251660288;mso-width-relative:page;mso-height-relative:page;" fillcolor="#FFFFFF [3201]" filled="t" stroked="f" coordsize="21600,21600" o:gfxdata="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">
-                <v:fill on="t" focussize="0,0"/>
+              <v:shape id="_x0000_s1026" o:spid="_x0000_s1026" o:spt="202" type="#_x0000_t202" style="position:absolute;left:0pt;margin-left:100.9pt;margin-top:9.35pt;height:211.9pt;width:365.9pt;z-index:251660288;mso-width-relative:page;mso-height-relative:page;" filled="f" stroked="f" coordsize="21600,21600" o:gfxdata="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">
+                <v:fill on="f" focussize="0,0"/>
                 <v:stroke on="f" weight="0.5pt"/>
                 <v:imagedata o:title=""/>
                 <o:lock v:ext="edit" aspectratio="f"/>
@@ -186,17 +208,18 @@
                       <w:pPr>
                         <w:rPr>
                           <w:rFonts w:hint="default" w:ascii="Lemonada" w:hAnsi="Lemonada" w:cs="Lemonada"/>
-                          <w:sz w:val="96"/>
-                          <w:szCs w:val="96"/>
+                          <w:color w:val="C2185B"/>
+                          <w:sz w:val="120"/>
+                          <w:szCs w:val="120"/>
                           <w:lang w:val="en-US"/>
                         </w:rPr>
                       </w:pPr>
                       <w:r>
                         <w:rPr>
                           <w:rFonts w:hint="default" w:ascii="Lemonada" w:hAnsi="Lemonada" w:cs="Lemonada"/>
-                          <w:color w:val="5B9BD5"/>
-                          <w:sz w:val="96"/>
-                          <w:szCs w:val="96"/>
+                          <w:color w:val="C2185B"/>
+                          <w:sz w:val="120"/>
+                          <w:szCs w:val="120"/>
                           <w:lang w:val="en-US"/>
                         </w:rPr>
                         <w:t>NewTube</w:t>
@@ -209,6 +232,103 @@
           </mc:Fallback>
         </mc:AlternateContent>
       </w:r>
+    </w:p>
+    <w:p>
+      <w:pPr>
+        <w:rPr>
+          <w:sz w:val="20"/>
+        </w:rPr>
+      </w:pPr>
+    </w:p>
+    <w:p>
+      <w:pPr>
+        <w:rPr>
+          <w:sz w:val="20"/>
+        </w:rPr>
+      </w:pPr>
+      <w:r>
+        <w:rPr>
+          <w:sz w:val="20"/>
+        </w:rPr>
+        <mc:AlternateContent>
+          <mc:Choice Requires="wps">
+            <w:drawing>
+              <wp:anchor distT="0" distB="0" distL="114300" distR="114300" simplePos="0" relativeHeight="251658240" behindDoc="0" locked="0" layoutInCell="1" allowOverlap="1">
+                <wp:simplePos x="0" y="0"/>
+                <wp:positionH relativeFrom="column">
+                  <wp:posOffset>-102235</wp:posOffset>
+                </wp:positionH>
+                <wp:positionV relativeFrom="paragraph">
+                  <wp:posOffset>43815</wp:posOffset>
+                </wp:positionV>
+                <wp:extent cx="1456690" cy="1040765"/>
+                <wp:effectExtent l="0" t="0" r="10160" b="6985"/>
+                <wp:wrapNone/>
+                <wp:docPr id="1" name="Rounded Rectangle 1"/>
+                <wp:cNvGraphicFramePr/>
+                <a:graphic xmlns:a="http://schemas.openxmlformats.org/drawingml/2006/main">
+                  <a:graphicData uri="http://schemas.microsoft.com/office/word/2010/wordprocessingShape">
+                    <wps:wsp>
+                      <wps:cNvSpPr/>
+                      <wps:spPr>
+                        <a:xfrm>
+                          <a:off x="1136650" y="1517650"/>
+                          <a:ext cx="1456690" cy="1040765"/>
+                        </a:xfrm>
+                        <a:prstGeom prst="roundRect">
+                          <a:avLst/>
+                        </a:prstGeom>
+                        <a:solidFill>
+                          <a:srgbClr val="C2185B"/>
+                        </a:solidFill>
+                        <a:ln>
+                          <a:noFill/>
+                        </a:ln>
+                      </wps:spPr>
+                      <wps:style>
+                        <a:lnRef idx="2">
+                          <a:schemeClr val="accent1">
+                            <a:shade val="50000"/>
+                          </a:schemeClr>
+                        </a:lnRef>
+                        <a:fillRef idx="1">
+                          <a:schemeClr val="accent1"/>
+                        </a:fillRef>
+                        <a:effectRef idx="0">
+                          <a:schemeClr val="accent1"/>
+                        </a:effectRef>
+                        <a:fontRef idx="minor">
+                          <a:schemeClr val="lt1"/>
+                        </a:fontRef>
+                      </wps:style>
+                      <wps:bodyPr rot="0" spcFirstLastPara="0" vertOverflow="overflow" horzOverflow="overflow" vert="horz" wrap="square" lIns="91440" tIns="45720" rIns="91440" bIns="45720" numCol="1" spcCol="0" rtlCol="0" fromWordArt="0" anchor="ctr" anchorCtr="0" forceAA="0" compatLnSpc="1">
+                        <a:noAutofit/>
+                      </wps:bodyPr>
+                    </wps:wsp>
+                  </a:graphicData>
+                </a:graphic>
+              </wp:anchor>
+            </w:drawing>
+          </mc:Choice>
+          <mc:Fallback>
+            <w:pict>
+              <v:roundrect id="_x0000_s1026" o:spid="_x0000_s1026" o:spt="2" style="position:absolute;left:0pt;margin-left:-8.05pt;margin-top:3.45pt;height:81.95pt;width:114.7pt;z-index:251658240;v-text-anchor:middle;mso-width-relative:page;mso-height-relative:page;" fillcolor="#C2185B" filled="t" stroked="f" coordsize="21600,21600" arcsize="0.166666666666667" o:gfxdata="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">
+                <v:fill on="t" focussize="0,0"/>
+                <v:stroke on="f" weight="1pt" miterlimit="8" joinstyle="miter"/>
+                <v:imagedata o:title=""/>
+                <o:lock v:ext="edit" aspectratio="f"/>
+              </v:roundrect>
+            </w:pict>
+          </mc:Fallback>
+        </mc:AlternateContent>
+      </w:r>
+    </w:p>
+    <w:p>
+      <w:pPr>
+        <w:rPr>
+          <w:sz w:val="20"/>
+        </w:rPr>
+      </w:pPr>
       <w:r>
         <w:rPr>
           <w:sz w:val="20"/>
@@ -219,13 +339,13 @@
               <wp:anchor distT="0" distB="0" distL="114300" distR="114300" simplePos="0" relativeHeight="251659264" behindDoc="0" locked="0" layoutInCell="1" allowOverlap="1">
                 <wp:simplePos x="0" y="0"/>
                 <wp:positionH relativeFrom="column">
-                  <wp:posOffset>749300</wp:posOffset>
+                  <wp:posOffset>289560</wp:posOffset>
                 </wp:positionH>
                 <wp:positionV relativeFrom="paragraph">
-                  <wp:posOffset>833120</wp:posOffset>
+                  <wp:posOffset>124460</wp:posOffset>
                 </wp:positionV>
-                <wp:extent cx="925830" cy="841375"/>
-                <wp:effectExtent l="0" t="0" r="15875" b="7620"/>
+                <wp:extent cx="734695" cy="516255"/>
+                <wp:effectExtent l="0" t="0" r="17145" b="8255"/>
                 <wp:wrapNone/>
                 <wp:docPr id="2" name="Isosceles Triangle 2"/>
                 <wp:cNvGraphicFramePr/>
@@ -236,7 +356,7 @@
                       <wps:spPr>
                         <a:xfrm rot="5400000">
                           <a:off x="1522730" y="1656080"/>
-                          <a:ext cx="925830" cy="841375"/>
+                          <a:ext cx="734695" cy="516255"/>
                         </a:xfrm>
                         <a:prstGeom prst="triangle">
                           <a:avLst/>
@@ -275,7 +395,7 @@
           </mc:Choice>
           <mc:Fallback>
             <w:pict>
-              <v:shape id="_x0000_s1026" o:spid="_x0000_s1026" o:spt="5" type="#_x0000_t5" style="position:absolute;left:0pt;margin-left:59pt;margin-top:65.6pt;height:66.25pt;width:72.9pt;rotation:5898240f;z-index:251659264;v-text-anchor:middle;mso-width-relative:page;mso-height-relative:page;" fillcolor="#FFFFFF [3212]" filled="t" stroked="f" coordsize="21600,21600" o:gfxdata="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" adj="10800">
+              <v:shape id="_x0000_s1026" o:spid="_x0000_s1026" o:spt="5" type="#_x0000_t5" style="position:absolute;left:0pt;margin-left:22.8pt;margin-top:9.8pt;height:40.65pt;width:57.85pt;rotation:5898240f;z-index:251659264;v-text-anchor:middle;mso-width-relative:page;mso-height-relative:page;" fillcolor="#FFFFFF [3212]" filled="t" stroked="f" coordsize="21600,21600" o:gfxdata="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" adj="10800">
                 <v:fill on="t" focussize="0,0"/>
                 <v:stroke on="f" weight="1pt" miterlimit="8" joinstyle="miter"/>
                 <v:imagedata o:title=""/>
@@ -285,114 +405,6 @@
           </mc:Fallback>
         </mc:AlternateContent>
       </w:r>
-      <w:r>
-        <w:rPr>
-          <w:sz w:val="20"/>
-        </w:rPr>
-        <mc:AlternateContent>
-          <mc:Choice Requires="wps">
-            <w:drawing>
-              <wp:anchor distT="0" distB="0" distL="114300" distR="114300" simplePos="0" relativeHeight="251658240" behindDoc="0" locked="0" layoutInCell="1" allowOverlap="1">
-                <wp:simplePos x="0" y="0"/>
-                <wp:positionH relativeFrom="column">
-                  <wp:posOffset>-6350</wp:posOffset>
-                </wp:positionH>
-                <wp:positionV relativeFrom="paragraph">
-                  <wp:posOffset>603250</wp:posOffset>
-                </wp:positionV>
-                <wp:extent cx="2374265" cy="1311275"/>
-                <wp:effectExtent l="0" t="0" r="6985" b="3175"/>
-                <wp:wrapNone/>
-                <wp:docPr id="1" name="Rounded Rectangle 1"/>
-                <wp:cNvGraphicFramePr/>
-                <a:graphic xmlns:a="http://schemas.openxmlformats.org/drawingml/2006/main">
-                  <a:graphicData uri="http://schemas.microsoft.com/office/word/2010/wordprocessingShape">
-                    <wps:wsp>
-                      <wps:cNvSpPr/>
-                      <wps:spPr>
-                        <a:xfrm>
-                          <a:off x="1136650" y="1517650"/>
-                          <a:ext cx="2374265" cy="1311275"/>
-                        </a:xfrm>
-                        <a:prstGeom prst="roundRect">
-                          <a:avLst/>
-                        </a:prstGeom>
-                        <a:ln>
-                          <a:noFill/>
-                        </a:ln>
-                      </wps:spPr>
-                      <wps:style>
-                        <a:lnRef idx="2">
-                          <a:schemeClr val="accent1">
-                            <a:shade val="50000"/>
-                          </a:schemeClr>
-                        </a:lnRef>
-                        <a:fillRef idx="1">
-                          <a:schemeClr val="accent1"/>
-                        </a:fillRef>
-                        <a:effectRef idx="0">
-                          <a:schemeClr val="accent1"/>
-                        </a:effectRef>
-                        <a:fontRef idx="minor">
-                          <a:schemeClr val="lt1"/>
-                        </a:fontRef>
-                      </wps:style>
-                      <wps:bodyPr rot="0" spcFirstLastPara="0" vertOverflow="overflow" horzOverflow="overflow" vert="horz" wrap="square" lIns="91440" tIns="45720" rIns="91440" bIns="45720" numCol="1" spcCol="0" rtlCol="0" fromWordArt="0" anchor="ctr" anchorCtr="0" forceAA="0" compatLnSpc="1">
-                        <a:noAutofit/>
-                      </wps:bodyPr>
-                    </wps:wsp>
-                  </a:graphicData>
-                </a:graphic>
-              </wp:anchor>
-            </w:drawing>
-          </mc:Choice>
-          <mc:Fallback>
-            <w:pict>
-              <v:roundrect id="_x0000_s1026" o:spid="_x0000_s1026" o:spt="2" style="position:absolute;left:0pt;margin-left:-0.5pt;margin-top:47.5pt;height:103.25pt;width:186.95pt;z-index:251658240;v-text-anchor:middle;mso-width-relative:page;mso-height-relative:page;" fillcolor="#5B9BD5 [3204]" filled="t" stroked="f" coordsize="21600,21600" arcsize="0.166666666666667" o:gfxdata="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">
-                <v:fill on="t" focussize="0,0"/>
-                <v:stroke on="f" weight="1pt" miterlimit="8" joinstyle="miter"/>
-                <v:imagedata o:title=""/>
-                <o:lock v:ext="edit" aspectratio="f"/>
-              </v:roundrect>
-            </w:pict>
-          </mc:Fallback>
-        </mc:AlternateContent>
-      </w:r>
-    </w:p>
-    <w:p>
-      <w:pPr>
-        <w:rPr>
-          <w:sz w:val="20"/>
-        </w:rPr>
-      </w:pPr>
-    </w:p>
-    <w:p>
-      <w:pPr>
-        <w:rPr>
-          <w:sz w:val="20"/>
-        </w:rPr>
-      </w:pPr>
-    </w:p>
-    <w:p>
-      <w:pPr>
-        <w:rPr>
-          <w:sz w:val="20"/>
-        </w:rPr>
-      </w:pPr>
-    </w:p>
-    <w:p>
-      <w:pPr>
-        <w:rPr>
-          <w:sz w:val="20"/>
-        </w:rPr>
-      </w:pPr>
-    </w:p>
-    <w:p>
-      <w:pPr>
-        <w:rPr>
-          <w:sz w:val="20"/>
-        </w:rPr>
-      </w:pPr>
     </w:p>
     <w:p>
       <w:pPr>
@@ -1022,8 +1034,6 @@
           </wp:inline>
         </w:drawing>
       </w:r>
-      <w:bookmarkStart w:id="0" w:name="_GoBack"/>
-      <w:bookmarkEnd w:id="0"/>
       <w:r>
         <w:rPr>
           <w:rFonts w:hint="default"/>
@@ -1061,6 +1071,49 @@
                     <a:prstGeom prst="rect">
                       <a:avLst/>
                     </a:prstGeom>
+                  </pic:spPr>
+                </pic:pic>
+              </a:graphicData>
+            </a:graphic>
+          </wp:inline>
+        </w:drawing>
+      </w:r>
+      <w:r>
+        <w:drawing>
+          <wp:inline distT="0" distB="0" distL="114300" distR="114300">
+            <wp:extent cx="314325" cy="400050"/>
+            <wp:effectExtent l="0" t="0" r="9525" b="0"/>
+            <wp:docPr id="10" name="Picture 1"/>
+            <wp:cNvGraphicFramePr>
+              <a:graphicFrameLocks xmlns:a="http://schemas.openxmlformats.org/drawingml/2006/main" noChangeAspect="1"/>
+            </wp:cNvGraphicFramePr>
+            <a:graphic xmlns:a="http://schemas.openxmlformats.org/drawingml/2006/main">
+              <a:graphicData uri="http://schemas.openxmlformats.org/drawingml/2006/picture">
+                <pic:pic xmlns:pic="http://schemas.openxmlformats.org/drawingml/2006/picture">
+                  <pic:nvPicPr>
+                    <pic:cNvPr id="10" name="Picture 1"/>
+                    <pic:cNvPicPr>
+                      <a:picLocks noChangeAspect="1"/>
+                    </pic:cNvPicPr>
+                  </pic:nvPicPr>
+                  <pic:blipFill>
+                    <a:blip r:embed="rId6"/>
+                    <a:stretch>
+                      <a:fillRect/>
+                    </a:stretch>
+                  </pic:blipFill>
+                  <pic:spPr>
+                    <a:xfrm>
+                      <a:off x="0" y="0"/>
+                      <a:ext cx="314325" cy="400050"/>
+                    </a:xfrm>
+                    <a:prstGeom prst="rect">
+                      <a:avLst/>
+                    </a:prstGeom>
+                    <a:noFill/>
+                    <a:ln>
+                      <a:noFill/>
+                    </a:ln>
                   </pic:spPr>
                 </pic:pic>
               </a:graphicData>

</xml_diff>

<commit_message>
after header was done, punchlist added but not ignored so a git reset was done.
</commit_message>
<xml_diff>
--- a/public/graphics.docx
+++ b/public/graphics.docx
@@ -43,9 +43,7 @@
                         <a:noFill/>
                         <a:ln w="12700" cmpd="sng">
                           <a:solidFill>
-                            <a:schemeClr val="accent1">
-                              <a:shade val="50000"/>
-                            </a:schemeClr>
+                            <a:srgbClr val="C2185B"/>
                           </a:solidFill>
                           <a:prstDash val="solid"/>
                         </a:ln>
@@ -77,9 +75,9 @@
           </mc:Choice>
           <mc:Fallback>
             <w:pict>
-              <v:roundrect id="_x0000_s1026" o:spid="_x0000_s1026" o:spt="2" style="position:absolute;left:0pt;margin-left:-25.45pt;margin-top:24.7pt;height:145.65pt;width:495.65pt;z-index:251661312;v-text-anchor:middle;mso-width-relative:page;mso-height-relative:page;" filled="f" stroked="t" coordsize="21600,21600" arcsize="0.166666666666667" o:gfxdata="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">
+              <v:roundrect id="_x0000_s1026" o:spid="_x0000_s1026" o:spt="2" style="position:absolute;left:0pt;margin-left:-25.45pt;margin-top:24.7pt;height:145.65pt;width:495.65pt;z-index:251661312;v-text-anchor:middle;mso-width-relative:page;mso-height-relative:page;" filled="f" stroked="t" coordsize="21600,21600" arcsize="0.166666666666667" o:gfxdata="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">
                 <v:fill on="f" focussize="0,0"/>
-                <v:stroke weight="1pt" color="#41719C [3204]" miterlimit="8" joinstyle="miter"/>
+                <v:stroke weight="1pt" color="#C2185B [3204]" miterlimit="8" joinstyle="miter"/>
                 <v:imagedata o:title=""/>
                 <o:lock v:ext="edit" aspectratio="f"/>
               </v:roundrect>
@@ -87,6 +85,22 @@
           </mc:Fallback>
         </mc:AlternateContent>
       </w:r>
+    </w:p>
+    <w:p>
+      <w:pPr>
+        <w:rPr>
+          <w:sz w:val="20"/>
+        </w:rPr>
+      </w:pPr>
+    </w:p>
+    <w:p>
+      <w:pPr>
+        <w:rPr>
+          <w:sz w:val="20"/>
+        </w:rPr>
+      </w:pPr>
+      <w:bookmarkStart w:id="0" w:name="_GoBack"/>
+      <w:bookmarkEnd w:id="0"/>
       <w:r>
         <w:rPr>
           <w:sz w:val="20"/>
@@ -97,13 +111,13 @@
               <wp:anchor distT="0" distB="0" distL="114300" distR="114300" simplePos="0" relativeHeight="251660288" behindDoc="0" locked="0" layoutInCell="1" allowOverlap="1">
                 <wp:simplePos x="0" y="0"/>
                 <wp:positionH relativeFrom="column">
-                  <wp:posOffset>2382520</wp:posOffset>
+                  <wp:posOffset>1281430</wp:posOffset>
                 </wp:positionH>
                 <wp:positionV relativeFrom="paragraph">
-                  <wp:posOffset>700405</wp:posOffset>
+                  <wp:posOffset>118745</wp:posOffset>
                 </wp:positionV>
-                <wp:extent cx="4069715" cy="2691130"/>
-                <wp:effectExtent l="0" t="0" r="6985" b="13970"/>
+                <wp:extent cx="4646930" cy="2691130"/>
+                <wp:effectExtent l="0" t="0" r="1270" b="13970"/>
                 <wp:wrapNone/>
                 <wp:docPr id="3" name="Text Box 3"/>
                 <wp:cNvGraphicFramePr/>
@@ -114,17 +128,24 @@
                       <wps:spPr>
                         <a:xfrm>
                           <a:off x="3828415" y="1614805"/>
-                          <a:ext cx="4069715" cy="2691130"/>
+                          <a:ext cx="4646930" cy="2691130"/>
                         </a:xfrm>
                         <a:prstGeom prst="rect">
                           <a:avLst/>
                         </a:prstGeom>
-                        <a:solidFill>
-                          <a:schemeClr val="lt1"/>
-                        </a:solidFill>
+                        <a:noFill/>
                         <a:ln w="6350">
                           <a:noFill/>
                         </a:ln>
+                        <a:extLst>
+                          <a:ext uri="{909E8E84-426E-40DD-AFC4-6F175D3DCCD1}">
+                            <a14:hiddenFill xmlns:a14="http://schemas.microsoft.com/office/drawing/2010/main">
+                              <a:solidFill>
+                                <a:schemeClr val="lt1"/>
+                              </a:solidFill>
+                            </a14:hiddenFill>
+                          </a:ext>
+                        </a:extLst>
                       </wps:spPr>
                       <wps:style>
                         <a:lnRef idx="0">
@@ -146,17 +167,18 @@
                             <w:pPr>
                               <w:rPr>
                                 <w:rFonts w:hint="default" w:ascii="Lemonada" w:hAnsi="Lemonada" w:cs="Lemonada"/>
-                                <w:sz w:val="96"/>
-                                <w:szCs w:val="96"/>
+                                <w:color w:val="C2185B"/>
+                                <w:sz w:val="120"/>
+                                <w:szCs w:val="120"/>
                                 <w:lang w:val="en-US"/>
                               </w:rPr>
                             </w:pPr>
                             <w:r>
                               <w:rPr>
                                 <w:rFonts w:hint="default" w:ascii="Lemonada" w:hAnsi="Lemonada" w:cs="Lemonada"/>
-                                <w:color w:val="5B9BD5"/>
-                                <w:sz w:val="96"/>
-                                <w:szCs w:val="96"/>
+                                <w:color w:val="C2185B"/>
+                                <w:sz w:val="120"/>
+                                <w:szCs w:val="120"/>
                                 <w:lang w:val="en-US"/>
                               </w:rPr>
                               <w:t>NewTube</w:t>
@@ -175,8 +197,8 @@
           </mc:Choice>
           <mc:Fallback>
             <w:pict>
-              <v:shape id="_x0000_s1026" o:spid="_x0000_s1026" o:spt="202" type="#_x0000_t202" style="position:absolute;left:0pt;margin-left:187.6pt;margin-top:55.15pt;height:211.9pt;width:320.45pt;z-index:251660288;mso-width-relative:page;mso-height-relative:page;" fillcolor="#FFFFFF [3201]" filled="t" stroked="f" coordsize="21600,21600" o:gfxdata="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">
-                <v:fill on="t" focussize="0,0"/>
+              <v:shape id="_x0000_s1026" o:spid="_x0000_s1026" o:spt="202" type="#_x0000_t202" style="position:absolute;left:0pt;margin-left:100.9pt;margin-top:9.35pt;height:211.9pt;width:365.9pt;z-index:251660288;mso-width-relative:page;mso-height-relative:page;" filled="f" stroked="f" coordsize="21600,21600" o:gfxdata="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">
+                <v:fill on="f" focussize="0,0"/>
                 <v:stroke on="f" weight="0.5pt"/>
                 <v:imagedata o:title=""/>
                 <o:lock v:ext="edit" aspectratio="f"/>
@@ -186,17 +208,18 @@
                       <w:pPr>
                         <w:rPr>
                           <w:rFonts w:hint="default" w:ascii="Lemonada" w:hAnsi="Lemonada" w:cs="Lemonada"/>
-                          <w:sz w:val="96"/>
-                          <w:szCs w:val="96"/>
+                          <w:color w:val="C2185B"/>
+                          <w:sz w:val="120"/>
+                          <w:szCs w:val="120"/>
                           <w:lang w:val="en-US"/>
                         </w:rPr>
                       </w:pPr>
                       <w:r>
                         <w:rPr>
                           <w:rFonts w:hint="default" w:ascii="Lemonada" w:hAnsi="Lemonada" w:cs="Lemonada"/>
-                          <w:color w:val="5B9BD5"/>
-                          <w:sz w:val="96"/>
-                          <w:szCs w:val="96"/>
+                          <w:color w:val="C2185B"/>
+                          <w:sz w:val="120"/>
+                          <w:szCs w:val="120"/>
                           <w:lang w:val="en-US"/>
                         </w:rPr>
                         <w:t>NewTube</w:t>
@@ -209,6 +232,103 @@
           </mc:Fallback>
         </mc:AlternateContent>
       </w:r>
+    </w:p>
+    <w:p>
+      <w:pPr>
+        <w:rPr>
+          <w:sz w:val="20"/>
+        </w:rPr>
+      </w:pPr>
+    </w:p>
+    <w:p>
+      <w:pPr>
+        <w:rPr>
+          <w:sz w:val="20"/>
+        </w:rPr>
+      </w:pPr>
+      <w:r>
+        <w:rPr>
+          <w:sz w:val="20"/>
+        </w:rPr>
+        <mc:AlternateContent>
+          <mc:Choice Requires="wps">
+            <w:drawing>
+              <wp:anchor distT="0" distB="0" distL="114300" distR="114300" simplePos="0" relativeHeight="251658240" behindDoc="0" locked="0" layoutInCell="1" allowOverlap="1">
+                <wp:simplePos x="0" y="0"/>
+                <wp:positionH relativeFrom="column">
+                  <wp:posOffset>-102235</wp:posOffset>
+                </wp:positionH>
+                <wp:positionV relativeFrom="paragraph">
+                  <wp:posOffset>43815</wp:posOffset>
+                </wp:positionV>
+                <wp:extent cx="1456690" cy="1040765"/>
+                <wp:effectExtent l="0" t="0" r="10160" b="6985"/>
+                <wp:wrapNone/>
+                <wp:docPr id="1" name="Rounded Rectangle 1"/>
+                <wp:cNvGraphicFramePr/>
+                <a:graphic xmlns:a="http://schemas.openxmlformats.org/drawingml/2006/main">
+                  <a:graphicData uri="http://schemas.microsoft.com/office/word/2010/wordprocessingShape">
+                    <wps:wsp>
+                      <wps:cNvSpPr/>
+                      <wps:spPr>
+                        <a:xfrm>
+                          <a:off x="1136650" y="1517650"/>
+                          <a:ext cx="1456690" cy="1040765"/>
+                        </a:xfrm>
+                        <a:prstGeom prst="roundRect">
+                          <a:avLst/>
+                        </a:prstGeom>
+                        <a:solidFill>
+                          <a:srgbClr val="C2185B"/>
+                        </a:solidFill>
+                        <a:ln>
+                          <a:noFill/>
+                        </a:ln>
+                      </wps:spPr>
+                      <wps:style>
+                        <a:lnRef idx="2">
+                          <a:schemeClr val="accent1">
+                            <a:shade val="50000"/>
+                          </a:schemeClr>
+                        </a:lnRef>
+                        <a:fillRef idx="1">
+                          <a:schemeClr val="accent1"/>
+                        </a:fillRef>
+                        <a:effectRef idx="0">
+                          <a:schemeClr val="accent1"/>
+                        </a:effectRef>
+                        <a:fontRef idx="minor">
+                          <a:schemeClr val="lt1"/>
+                        </a:fontRef>
+                      </wps:style>
+                      <wps:bodyPr rot="0" spcFirstLastPara="0" vertOverflow="overflow" horzOverflow="overflow" vert="horz" wrap="square" lIns="91440" tIns="45720" rIns="91440" bIns="45720" numCol="1" spcCol="0" rtlCol="0" fromWordArt="0" anchor="ctr" anchorCtr="0" forceAA="0" compatLnSpc="1">
+                        <a:noAutofit/>
+                      </wps:bodyPr>
+                    </wps:wsp>
+                  </a:graphicData>
+                </a:graphic>
+              </wp:anchor>
+            </w:drawing>
+          </mc:Choice>
+          <mc:Fallback>
+            <w:pict>
+              <v:roundrect id="_x0000_s1026" o:spid="_x0000_s1026" o:spt="2" style="position:absolute;left:0pt;margin-left:-8.05pt;margin-top:3.45pt;height:81.95pt;width:114.7pt;z-index:251658240;v-text-anchor:middle;mso-width-relative:page;mso-height-relative:page;" fillcolor="#C2185B" filled="t" stroked="f" coordsize="21600,21600" arcsize="0.166666666666667" o:gfxdata="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">
+                <v:fill on="t" focussize="0,0"/>
+                <v:stroke on="f" weight="1pt" miterlimit="8" joinstyle="miter"/>
+                <v:imagedata o:title=""/>
+                <o:lock v:ext="edit" aspectratio="f"/>
+              </v:roundrect>
+            </w:pict>
+          </mc:Fallback>
+        </mc:AlternateContent>
+      </w:r>
+    </w:p>
+    <w:p>
+      <w:pPr>
+        <w:rPr>
+          <w:sz w:val="20"/>
+        </w:rPr>
+      </w:pPr>
       <w:r>
         <w:rPr>
           <w:sz w:val="20"/>
@@ -219,13 +339,13 @@
               <wp:anchor distT="0" distB="0" distL="114300" distR="114300" simplePos="0" relativeHeight="251659264" behindDoc="0" locked="0" layoutInCell="1" allowOverlap="1">
                 <wp:simplePos x="0" y="0"/>
                 <wp:positionH relativeFrom="column">
-                  <wp:posOffset>749300</wp:posOffset>
+                  <wp:posOffset>289560</wp:posOffset>
                 </wp:positionH>
                 <wp:positionV relativeFrom="paragraph">
-                  <wp:posOffset>833120</wp:posOffset>
+                  <wp:posOffset>124460</wp:posOffset>
                 </wp:positionV>
-                <wp:extent cx="925830" cy="841375"/>
-                <wp:effectExtent l="0" t="0" r="15875" b="7620"/>
+                <wp:extent cx="734695" cy="516255"/>
+                <wp:effectExtent l="0" t="0" r="17145" b="8255"/>
                 <wp:wrapNone/>
                 <wp:docPr id="2" name="Isosceles Triangle 2"/>
                 <wp:cNvGraphicFramePr/>
@@ -236,7 +356,7 @@
                       <wps:spPr>
                         <a:xfrm rot="5400000">
                           <a:off x="1522730" y="1656080"/>
-                          <a:ext cx="925830" cy="841375"/>
+                          <a:ext cx="734695" cy="516255"/>
                         </a:xfrm>
                         <a:prstGeom prst="triangle">
                           <a:avLst/>
@@ -275,7 +395,7 @@
           </mc:Choice>
           <mc:Fallback>
             <w:pict>
-              <v:shape id="_x0000_s1026" o:spid="_x0000_s1026" o:spt="5" type="#_x0000_t5" style="position:absolute;left:0pt;margin-left:59pt;margin-top:65.6pt;height:66.25pt;width:72.9pt;rotation:5898240f;z-index:251659264;v-text-anchor:middle;mso-width-relative:page;mso-height-relative:page;" fillcolor="#FFFFFF [3212]" filled="t" stroked="f" coordsize="21600,21600" o:gfxdata="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" adj="10800">
+              <v:shape id="_x0000_s1026" o:spid="_x0000_s1026" o:spt="5" type="#_x0000_t5" style="position:absolute;left:0pt;margin-left:22.8pt;margin-top:9.8pt;height:40.65pt;width:57.85pt;rotation:5898240f;z-index:251659264;v-text-anchor:middle;mso-width-relative:page;mso-height-relative:page;" fillcolor="#FFFFFF [3212]" filled="t" stroked="f" coordsize="21600,21600" o:gfxdata="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" adj="10800">
                 <v:fill on="t" focussize="0,0"/>
                 <v:stroke on="f" weight="1pt" miterlimit="8" joinstyle="miter"/>
                 <v:imagedata o:title=""/>
@@ -285,114 +405,6 @@
           </mc:Fallback>
         </mc:AlternateContent>
       </w:r>
-      <w:r>
-        <w:rPr>
-          <w:sz w:val="20"/>
-        </w:rPr>
-        <mc:AlternateContent>
-          <mc:Choice Requires="wps">
-            <w:drawing>
-              <wp:anchor distT="0" distB="0" distL="114300" distR="114300" simplePos="0" relativeHeight="251658240" behindDoc="0" locked="0" layoutInCell="1" allowOverlap="1">
-                <wp:simplePos x="0" y="0"/>
-                <wp:positionH relativeFrom="column">
-                  <wp:posOffset>-6350</wp:posOffset>
-                </wp:positionH>
-                <wp:positionV relativeFrom="paragraph">
-                  <wp:posOffset>603250</wp:posOffset>
-                </wp:positionV>
-                <wp:extent cx="2374265" cy="1311275"/>
-                <wp:effectExtent l="0" t="0" r="6985" b="3175"/>
-                <wp:wrapNone/>
-                <wp:docPr id="1" name="Rounded Rectangle 1"/>
-                <wp:cNvGraphicFramePr/>
-                <a:graphic xmlns:a="http://schemas.openxmlformats.org/drawingml/2006/main">
-                  <a:graphicData uri="http://schemas.microsoft.com/office/word/2010/wordprocessingShape">
-                    <wps:wsp>
-                      <wps:cNvSpPr/>
-                      <wps:spPr>
-                        <a:xfrm>
-                          <a:off x="1136650" y="1517650"/>
-                          <a:ext cx="2374265" cy="1311275"/>
-                        </a:xfrm>
-                        <a:prstGeom prst="roundRect">
-                          <a:avLst/>
-                        </a:prstGeom>
-                        <a:ln>
-                          <a:noFill/>
-                        </a:ln>
-                      </wps:spPr>
-                      <wps:style>
-                        <a:lnRef idx="2">
-                          <a:schemeClr val="accent1">
-                            <a:shade val="50000"/>
-                          </a:schemeClr>
-                        </a:lnRef>
-                        <a:fillRef idx="1">
-                          <a:schemeClr val="accent1"/>
-                        </a:fillRef>
-                        <a:effectRef idx="0">
-                          <a:schemeClr val="accent1"/>
-                        </a:effectRef>
-                        <a:fontRef idx="minor">
-                          <a:schemeClr val="lt1"/>
-                        </a:fontRef>
-                      </wps:style>
-                      <wps:bodyPr rot="0" spcFirstLastPara="0" vertOverflow="overflow" horzOverflow="overflow" vert="horz" wrap="square" lIns="91440" tIns="45720" rIns="91440" bIns="45720" numCol="1" spcCol="0" rtlCol="0" fromWordArt="0" anchor="ctr" anchorCtr="0" forceAA="0" compatLnSpc="1">
-                        <a:noAutofit/>
-                      </wps:bodyPr>
-                    </wps:wsp>
-                  </a:graphicData>
-                </a:graphic>
-              </wp:anchor>
-            </w:drawing>
-          </mc:Choice>
-          <mc:Fallback>
-            <w:pict>
-              <v:roundrect id="_x0000_s1026" o:spid="_x0000_s1026" o:spt="2" style="position:absolute;left:0pt;margin-left:-0.5pt;margin-top:47.5pt;height:103.25pt;width:186.95pt;z-index:251658240;v-text-anchor:middle;mso-width-relative:page;mso-height-relative:page;" fillcolor="#5B9BD5 [3204]" filled="t" stroked="f" coordsize="21600,21600" arcsize="0.166666666666667" o:gfxdata="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">
-                <v:fill on="t" focussize="0,0"/>
-                <v:stroke on="f" weight="1pt" miterlimit="8" joinstyle="miter"/>
-                <v:imagedata o:title=""/>
-                <o:lock v:ext="edit" aspectratio="f"/>
-              </v:roundrect>
-            </w:pict>
-          </mc:Fallback>
-        </mc:AlternateContent>
-      </w:r>
-    </w:p>
-    <w:p>
-      <w:pPr>
-        <w:rPr>
-          <w:sz w:val="20"/>
-        </w:rPr>
-      </w:pPr>
-    </w:p>
-    <w:p>
-      <w:pPr>
-        <w:rPr>
-          <w:sz w:val="20"/>
-        </w:rPr>
-      </w:pPr>
-    </w:p>
-    <w:p>
-      <w:pPr>
-        <w:rPr>
-          <w:sz w:val="20"/>
-        </w:rPr>
-      </w:pPr>
-    </w:p>
-    <w:p>
-      <w:pPr>
-        <w:rPr>
-          <w:sz w:val="20"/>
-        </w:rPr>
-      </w:pPr>
-    </w:p>
-    <w:p>
-      <w:pPr>
-        <w:rPr>
-          <w:sz w:val="20"/>
-        </w:rPr>
-      </w:pPr>
     </w:p>
     <w:p>
       <w:pPr>
@@ -1022,8 +1034,6 @@
           </wp:inline>
         </w:drawing>
       </w:r>
-      <w:bookmarkStart w:id="0" w:name="_GoBack"/>
-      <w:bookmarkEnd w:id="0"/>
       <w:r>
         <w:rPr>
           <w:rFonts w:hint="default"/>
@@ -1061,6 +1071,49 @@
                     <a:prstGeom prst="rect">
                       <a:avLst/>
                     </a:prstGeom>
+                  </pic:spPr>
+                </pic:pic>
+              </a:graphicData>
+            </a:graphic>
+          </wp:inline>
+        </w:drawing>
+      </w:r>
+      <w:r>
+        <w:drawing>
+          <wp:inline distT="0" distB="0" distL="114300" distR="114300">
+            <wp:extent cx="314325" cy="400050"/>
+            <wp:effectExtent l="0" t="0" r="9525" b="0"/>
+            <wp:docPr id="10" name="Picture 1"/>
+            <wp:cNvGraphicFramePr>
+              <a:graphicFrameLocks xmlns:a="http://schemas.openxmlformats.org/drawingml/2006/main" noChangeAspect="1"/>
+            </wp:cNvGraphicFramePr>
+            <a:graphic xmlns:a="http://schemas.openxmlformats.org/drawingml/2006/main">
+              <a:graphicData uri="http://schemas.openxmlformats.org/drawingml/2006/picture">
+                <pic:pic xmlns:pic="http://schemas.openxmlformats.org/drawingml/2006/picture">
+                  <pic:nvPicPr>
+                    <pic:cNvPr id="10" name="Picture 1"/>
+                    <pic:cNvPicPr>
+                      <a:picLocks noChangeAspect="1"/>
+                    </pic:cNvPicPr>
+                  </pic:nvPicPr>
+                  <pic:blipFill>
+                    <a:blip r:embed="rId6"/>
+                    <a:stretch>
+                      <a:fillRect/>
+                    </a:stretch>
+                  </pic:blipFill>
+                  <pic:spPr>
+                    <a:xfrm>
+                      <a:off x="0" y="0"/>
+                      <a:ext cx="314325" cy="400050"/>
+                    </a:xfrm>
+                    <a:prstGeom prst="rect">
+                      <a:avLst/>
+                    </a:prstGeom>
+                    <a:noFill/>
+                    <a:ln>
+                      <a:noFill/>
+                    </a:ln>
                   </pic:spPr>
                 </pic:pic>
               </a:graphicData>

</xml_diff>